<commit_message>
Course Materials Review updates
</commit_message>
<xml_diff>
--- a/slide-decks/ACCESS/how-to-review-course-materials/Backup of reviewing-course-materials-a-few-links-to-start.docx
+++ b/slide-decks/ACCESS/how-to-review-course-materials/Backup of reviewing-course-materials-a-few-links-to-start.docx
@@ -122,8 +122,6 @@
       <w:r>
         <w:t>Note that Office 365 – which offers Upstate users an online version of the Microsoft Office suite of applications – has an accessibility checker built in, which you can use whether you are a Windows user or a Mac user.</w:t>
       </w:r>
-      <w:bookmarkStart w:id="0" w:name="_GoBack"/>
-      <w:bookmarkEnd w:id="0"/>
     </w:p>
     <w:p>
       <w:pPr>
@@ -160,6 +158,14 @@
           </w:rPr>
           <w:t>"Use the Accessibility Checker on your Mac to find and resolve accessibility issues," by Microsoft</w:t>
         </w:r>
+        <w:r>
+          <w:rPr>
+            <w:color w:val="000000" w:themeColor="text1"/>
+          </w:rPr>
+          <w:t xml:space="preserve"> (requires MS Office 2016)</w:t>
+        </w:r>
+        <w:bookmarkStart w:id="0" w:name="_GoBack"/>
+        <w:bookmarkEnd w:id="0"/>
         <w:r>
           <w:rPr>
             <w:color w:val="000000" w:themeColor="text1"/>

</xml_diff>